<commit_message>
90% and completed with deploy the database into Azure
</commit_message>
<xml_diff>
--- a/Icon.docx
+++ b/Icon.docx
@@ -1,6 +1,6 @@
 
 <file path=word/document.xml><?xml version="1.0" encoding="utf-8"?>
-<w:document xmlns:wpc="http://schemas.microsoft.com/office/word/2010/wordprocessingCanvas" xmlns:cx="http://schemas.microsoft.com/office/drawing/2014/chartex" xmlns:cx1="http://schemas.microsoft.com/office/drawing/2015/9/8/chartex" xmlns:cx2="http://schemas.microsoft.com/office/drawing/2015/10/21/chartex" xmlns:cx3="http://schemas.microsoft.com/office/drawing/2016/5/9/chartex" xmlns:cx4="http://schemas.microsoft.com/office/drawing/2016/5/10/chartex" xmlns:cx5="http://schemas.microsoft.com/office/drawing/2016/5/11/chartex" xmlns:cx6="http://schemas.microsoft.com/office/drawing/2016/5/12/chartex" xmlns:cx7="http://schemas.microsoft.com/office/drawing/2016/5/13/chartex" xmlns:cx8="http://schemas.microsoft.com/office/drawing/2016/5/14/chartex" xmlns:mc="http://schemas.openxmlformats.org/markup-compatibility/2006" xmlns:aink="http://schemas.microsoft.com/office/drawing/2016/ink" xmlns:am3d="http://schemas.microsoft.com/office/drawing/2017/model3d" xmlns:o="urn:schemas-microsoft-com:office:office" xmlns:r="http://schemas.openxmlformats.org/officeDocument/2006/relationships" xmlns:m="http://schemas.openxmlformats.org/officeDocument/2006/math" xmlns:v="urn:schemas-microsoft-com:vml" xmlns:wp14="http://schemas.microsoft.com/office/word/2010/wordprocessingDrawing" xmlns:wp="http://schemas.openxmlformats.org/drawingml/2006/wordprocessingDrawing" xmlns:w10="urn:schemas-microsoft-com:office:word" xmlns:w="http://schemas.openxmlformats.org/wordprocessingml/2006/main" xmlns:w14="http://schemas.microsoft.com/office/word/2010/wordml" xmlns:w15="http://schemas.microsoft.com/office/word/2012/wordml" xmlns:w16cex="http://schemas.microsoft.com/office/word/2018/wordml/cex" xmlns:w16cid="http://schemas.microsoft.com/office/word/2016/wordml/cid" xmlns:w16="http://schemas.microsoft.com/office/word/2018/wordml" xmlns:w16sdtdh="http://schemas.microsoft.com/office/word/2020/wordml/sdtdatahash" xmlns:w16se="http://schemas.microsoft.com/office/word/2015/wordml/symex" xmlns:wpg="http://schemas.microsoft.com/office/word/2010/wordprocessingGroup" xmlns:wpi="http://schemas.microsoft.com/office/word/2010/wordprocessingInk" xmlns:wne="http://schemas.microsoft.com/office/word/2006/wordml" xmlns:wps="http://schemas.microsoft.com/office/word/2010/wordprocessingShape" mc:Ignorable="w14 w15 w16se w16cid w16 w16cex w16sdtdh wp14">
+<w:document xmlns:wpc="http://schemas.microsoft.com/office/word/2010/wordprocessingCanvas" xmlns:cx="http://schemas.microsoft.com/office/drawing/2014/chartex" xmlns:mc="http://schemas.openxmlformats.org/markup-compatibility/2006" xmlns:o="urn:schemas-microsoft-com:office:office" xmlns:r="http://schemas.openxmlformats.org/officeDocument/2006/relationships" xmlns:m="http://schemas.openxmlformats.org/officeDocument/2006/math" xmlns:v="urn:schemas-microsoft-com:vml" xmlns:wp14="http://schemas.microsoft.com/office/word/2010/wordprocessingDrawing" xmlns:wp="http://schemas.openxmlformats.org/drawingml/2006/wordprocessingDrawing" xmlns:w10="urn:schemas-microsoft-com:office:word" xmlns:w="http://schemas.openxmlformats.org/wordprocessingml/2006/main" xmlns:w14="http://schemas.microsoft.com/office/word/2010/wordml" xmlns:w15="http://schemas.microsoft.com/office/word/2012/wordml" xmlns:w16se="http://schemas.microsoft.com/office/word/2015/wordml/symex" xmlns:wpg="http://schemas.microsoft.com/office/word/2010/wordprocessingGroup" xmlns:wpi="http://schemas.microsoft.com/office/word/2010/wordprocessingInk" xmlns:wne="http://schemas.microsoft.com/office/word/2006/wordml" xmlns:wps="http://schemas.microsoft.com/office/word/2010/wordprocessingShape" mc:Ignorable="w14 w15 w16se wp14">
   <w:body>
     <w:p>
       <w:pPr>
@@ -31,7 +31,7 @@
                     <a:blip r:embed="rId4">
                       <a:extLst>
                         <a:ext uri="{96DAC541-7B7A-43D3-8B79-37D633B846F1}">
-                          <asvg:svgBlip xmlns:asvg="http://schemas.microsoft.com/office/drawing/2016/SVG/main" r:embed="rId5"/>
+                          <asvg:svgBlip xmlns:asvg="http://schemas.microsoft.com/office/drawing/2016/SVG/main" xmlns:w16sdtdh="http://schemas.microsoft.com/office/word/2020/wordml/sdtdatahash" xmlns:w16="http://schemas.microsoft.com/office/word/2018/wordml" xmlns:w16cid="http://schemas.microsoft.com/office/word/2016/wordml/cid" xmlns:w16cex="http://schemas.microsoft.com/office/word/2018/wordml/cex" xmlns:w="http://schemas.openxmlformats.org/wordprocessingml/2006/main" xmlns:w10="urn:schemas-microsoft-com:office:word" xmlns:v="urn:schemas-microsoft-com:vml" xmlns:o="urn:schemas-microsoft-com:office:office" xmlns:am3d="http://schemas.microsoft.com/office/drawing/2017/model3d" xmlns:aink="http://schemas.microsoft.com/office/drawing/2016/ink" xmlns:cx8="http://schemas.microsoft.com/office/drawing/2016/5/14/chartex" xmlns:cx7="http://schemas.microsoft.com/office/drawing/2016/5/13/chartex" xmlns:cx6="http://schemas.microsoft.com/office/drawing/2016/5/12/chartex" xmlns:cx5="http://schemas.microsoft.com/office/drawing/2016/5/11/chartex" xmlns:cx4="http://schemas.microsoft.com/office/drawing/2016/5/10/chartex" xmlns:cx3="http://schemas.microsoft.com/office/drawing/2016/5/9/chartex" xmlns:cx2="http://schemas.microsoft.com/office/drawing/2015/10/21/chartex" xmlns:cx1="http://schemas.microsoft.com/office/drawing/2015/9/8/chartex" xmlns="" r:embed="rId5"/>
                         </a:ext>
                       </a:extLst>
                     </a:blip>
@@ -80,7 +80,7 @@
                     <a:blip r:embed="rId6">
                       <a:extLst>
                         <a:ext uri="{96DAC541-7B7A-43D3-8B79-37D633B846F1}">
-                          <asvg:svgBlip xmlns:asvg="http://schemas.microsoft.com/office/drawing/2016/SVG/main" r:embed="rId7"/>
+                          <asvg:svgBlip xmlns:asvg="http://schemas.microsoft.com/office/drawing/2016/SVG/main" xmlns:w16sdtdh="http://schemas.microsoft.com/office/word/2020/wordml/sdtdatahash" xmlns:w16="http://schemas.microsoft.com/office/word/2018/wordml" xmlns:w16cid="http://schemas.microsoft.com/office/word/2016/wordml/cid" xmlns:w16cex="http://schemas.microsoft.com/office/word/2018/wordml/cex" xmlns:w="http://schemas.openxmlformats.org/wordprocessingml/2006/main" xmlns:w10="urn:schemas-microsoft-com:office:word" xmlns:v="urn:schemas-microsoft-com:vml" xmlns:o="urn:schemas-microsoft-com:office:office" xmlns:am3d="http://schemas.microsoft.com/office/drawing/2017/model3d" xmlns:aink="http://schemas.microsoft.com/office/drawing/2016/ink" xmlns:cx8="http://schemas.microsoft.com/office/drawing/2016/5/14/chartex" xmlns:cx7="http://schemas.microsoft.com/office/drawing/2016/5/13/chartex" xmlns:cx6="http://schemas.microsoft.com/office/drawing/2016/5/12/chartex" xmlns:cx5="http://schemas.microsoft.com/office/drawing/2016/5/11/chartex" xmlns:cx4="http://schemas.microsoft.com/office/drawing/2016/5/10/chartex" xmlns:cx3="http://schemas.microsoft.com/office/drawing/2016/5/9/chartex" xmlns:cx2="http://schemas.microsoft.com/office/drawing/2015/10/21/chartex" xmlns:cx1="http://schemas.microsoft.com/office/drawing/2015/9/8/chartex" xmlns="" r:embed="rId7"/>
                         </a:ext>
                       </a:extLst>
                     </a:blip>
@@ -132,7 +132,7 @@
                     <a:blip r:embed="rId8">
                       <a:extLst>
                         <a:ext uri="{96DAC541-7B7A-43D3-8B79-37D633B846F1}">
-                          <asvg:svgBlip xmlns:asvg="http://schemas.microsoft.com/office/drawing/2016/SVG/main" r:embed="rId9"/>
+                          <asvg:svgBlip xmlns:asvg="http://schemas.microsoft.com/office/drawing/2016/SVG/main" xmlns:w16sdtdh="http://schemas.microsoft.com/office/word/2020/wordml/sdtdatahash" xmlns:w16="http://schemas.microsoft.com/office/word/2018/wordml" xmlns:w16cid="http://schemas.microsoft.com/office/word/2016/wordml/cid" xmlns:w16cex="http://schemas.microsoft.com/office/word/2018/wordml/cex" xmlns:w="http://schemas.openxmlformats.org/wordprocessingml/2006/main" xmlns:w10="urn:schemas-microsoft-com:office:word" xmlns:v="urn:schemas-microsoft-com:vml" xmlns:o="urn:schemas-microsoft-com:office:office" xmlns:am3d="http://schemas.microsoft.com/office/drawing/2017/model3d" xmlns:aink="http://schemas.microsoft.com/office/drawing/2016/ink" xmlns:cx8="http://schemas.microsoft.com/office/drawing/2016/5/14/chartex" xmlns:cx7="http://schemas.microsoft.com/office/drawing/2016/5/13/chartex" xmlns:cx6="http://schemas.microsoft.com/office/drawing/2016/5/12/chartex" xmlns:cx5="http://schemas.microsoft.com/office/drawing/2016/5/11/chartex" xmlns:cx4="http://schemas.microsoft.com/office/drawing/2016/5/10/chartex" xmlns:cx3="http://schemas.microsoft.com/office/drawing/2016/5/9/chartex" xmlns:cx2="http://schemas.microsoft.com/office/drawing/2015/10/21/chartex" xmlns:cx1="http://schemas.microsoft.com/office/drawing/2015/9/8/chartex" xmlns="" r:embed="rId9"/>
                         </a:ext>
                       </a:extLst>
                     </a:blip>
@@ -184,7 +184,7 @@
                     <a:blip r:embed="rId10">
                       <a:extLst>
                         <a:ext uri="{96DAC541-7B7A-43D3-8B79-37D633B846F1}">
-                          <asvg:svgBlip xmlns:asvg="http://schemas.microsoft.com/office/drawing/2016/SVG/main" r:embed="rId11"/>
+                          <asvg:svgBlip xmlns:asvg="http://schemas.microsoft.com/office/drawing/2016/SVG/main" xmlns:w16sdtdh="http://schemas.microsoft.com/office/word/2020/wordml/sdtdatahash" xmlns:w16="http://schemas.microsoft.com/office/word/2018/wordml" xmlns:w16cid="http://schemas.microsoft.com/office/word/2016/wordml/cid" xmlns:w16cex="http://schemas.microsoft.com/office/word/2018/wordml/cex" xmlns:w="http://schemas.openxmlformats.org/wordprocessingml/2006/main" xmlns:w10="urn:schemas-microsoft-com:office:word" xmlns:v="urn:schemas-microsoft-com:vml" xmlns:o="urn:schemas-microsoft-com:office:office" xmlns:am3d="http://schemas.microsoft.com/office/drawing/2017/model3d" xmlns:aink="http://schemas.microsoft.com/office/drawing/2016/ink" xmlns:cx8="http://schemas.microsoft.com/office/drawing/2016/5/14/chartex" xmlns:cx7="http://schemas.microsoft.com/office/drawing/2016/5/13/chartex" xmlns:cx6="http://schemas.microsoft.com/office/drawing/2016/5/12/chartex" xmlns:cx5="http://schemas.microsoft.com/office/drawing/2016/5/11/chartex" xmlns:cx4="http://schemas.microsoft.com/office/drawing/2016/5/10/chartex" xmlns:cx3="http://schemas.microsoft.com/office/drawing/2016/5/9/chartex" xmlns:cx2="http://schemas.microsoft.com/office/drawing/2015/10/21/chartex" xmlns:cx1="http://schemas.microsoft.com/office/drawing/2015/9/8/chartex" xmlns="" r:embed="rId11"/>
                         </a:ext>
                       </a:extLst>
                     </a:blip>
@@ -230,7 +230,7 @@
                     <a:blip r:embed="rId12">
                       <a:extLst>
                         <a:ext uri="{96DAC541-7B7A-43D3-8B79-37D633B846F1}">
-                          <asvg:svgBlip xmlns:asvg="http://schemas.microsoft.com/office/drawing/2016/SVG/main" r:embed="rId13"/>
+                          <asvg:svgBlip xmlns:asvg="http://schemas.microsoft.com/office/drawing/2016/SVG/main" xmlns:w16sdtdh="http://schemas.microsoft.com/office/word/2020/wordml/sdtdatahash" xmlns:w16="http://schemas.microsoft.com/office/word/2018/wordml" xmlns:w16cid="http://schemas.microsoft.com/office/word/2016/wordml/cid" xmlns:w16cex="http://schemas.microsoft.com/office/word/2018/wordml/cex" xmlns:w="http://schemas.openxmlformats.org/wordprocessingml/2006/main" xmlns:w10="urn:schemas-microsoft-com:office:word" xmlns:v="urn:schemas-microsoft-com:vml" xmlns:o="urn:schemas-microsoft-com:office:office" xmlns:am3d="http://schemas.microsoft.com/office/drawing/2017/model3d" xmlns:aink="http://schemas.microsoft.com/office/drawing/2016/ink" xmlns:cx8="http://schemas.microsoft.com/office/drawing/2016/5/14/chartex" xmlns:cx7="http://schemas.microsoft.com/office/drawing/2016/5/13/chartex" xmlns:cx6="http://schemas.microsoft.com/office/drawing/2016/5/12/chartex" xmlns:cx5="http://schemas.microsoft.com/office/drawing/2016/5/11/chartex" xmlns:cx4="http://schemas.microsoft.com/office/drawing/2016/5/10/chartex" xmlns:cx3="http://schemas.microsoft.com/office/drawing/2016/5/9/chartex" xmlns:cx2="http://schemas.microsoft.com/office/drawing/2015/10/21/chartex" xmlns:cx1="http://schemas.microsoft.com/office/drawing/2015/9/8/chartex" xmlns="" r:embed="rId13"/>
                         </a:ext>
                       </a:extLst>
                     </a:blip>
@@ -282,7 +282,7 @@
                     <a:blip r:embed="rId14">
                       <a:extLst>
                         <a:ext uri="{96DAC541-7B7A-43D3-8B79-37D633B846F1}">
-                          <asvg:svgBlip xmlns:asvg="http://schemas.microsoft.com/office/drawing/2016/SVG/main" r:embed="rId15"/>
+                          <asvg:svgBlip xmlns:asvg="http://schemas.microsoft.com/office/drawing/2016/SVG/main" xmlns:w16sdtdh="http://schemas.microsoft.com/office/word/2020/wordml/sdtdatahash" xmlns:w16="http://schemas.microsoft.com/office/word/2018/wordml" xmlns:w16cid="http://schemas.microsoft.com/office/word/2016/wordml/cid" xmlns:w16cex="http://schemas.microsoft.com/office/word/2018/wordml/cex" xmlns:w="http://schemas.openxmlformats.org/wordprocessingml/2006/main" xmlns:w10="urn:schemas-microsoft-com:office:word" xmlns:v="urn:schemas-microsoft-com:vml" xmlns:o="urn:schemas-microsoft-com:office:office" xmlns:am3d="http://schemas.microsoft.com/office/drawing/2017/model3d" xmlns:aink="http://schemas.microsoft.com/office/drawing/2016/ink" xmlns:cx8="http://schemas.microsoft.com/office/drawing/2016/5/14/chartex" xmlns:cx7="http://schemas.microsoft.com/office/drawing/2016/5/13/chartex" xmlns:cx6="http://schemas.microsoft.com/office/drawing/2016/5/12/chartex" xmlns:cx5="http://schemas.microsoft.com/office/drawing/2016/5/11/chartex" xmlns:cx4="http://schemas.microsoft.com/office/drawing/2016/5/10/chartex" xmlns:cx3="http://schemas.microsoft.com/office/drawing/2016/5/9/chartex" xmlns:cx2="http://schemas.microsoft.com/office/drawing/2015/10/21/chartex" xmlns:cx1="http://schemas.microsoft.com/office/drawing/2015/9/8/chartex" xmlns="" r:embed="rId15"/>
                         </a:ext>
                       </a:extLst>
                     </a:blip>
@@ -321,15 +321,7 @@
           <w:bCs/>
           <w:u w:val="single"/>
         </w:rPr>
-        <w:t>MASTER</w:t>
-      </w:r>
-      <w:r>
-        <w:rPr>
-          <w:b/>
-          <w:bCs/>
-          <w:u w:val="single"/>
-        </w:rPr>
-        <w:t>:</w:t>
+        <w:t>MASTER:</w:t>
       </w:r>
     </w:p>
     <w:p>
@@ -338,9 +330,9 @@
           <w:noProof/>
         </w:rPr>
         <w:drawing>
-          <wp:inline distT="0" distB="0" distL="0" distR="0" wp14:anchorId="55E2C3E3" wp14:editId="7781BCB8">
-            <wp:extent cx="266700" cy="257175"/>
-            <wp:effectExtent l="0" t="0" r="0" b="9525"/>
+          <wp:inline distT="0" distB="0" distL="0" distR="0" wp14:anchorId="55E2C3E3" wp14:editId="5364AA21">
+            <wp:extent cx="650240" cy="627016"/>
+            <wp:effectExtent l="0" t="0" r="0" b="1905"/>
             <wp:docPr id="2" name="Graphic 2"/>
             <wp:cNvGraphicFramePr>
               <a:graphicFrameLocks xmlns:a="http://schemas.openxmlformats.org/drawingml/2006/main" noChangeAspect="1"/>
@@ -356,7 +348,7 @@
                     <a:blip r:embed="rId16">
                       <a:extLst>
                         <a:ext uri="{96DAC541-7B7A-43D3-8B79-37D633B846F1}">
-                          <asvg:svgBlip xmlns:asvg="http://schemas.microsoft.com/office/drawing/2016/SVG/main" r:embed="rId17"/>
+                          <asvg:svgBlip xmlns:asvg="http://schemas.microsoft.com/office/drawing/2016/SVG/main" xmlns:w16sdtdh="http://schemas.microsoft.com/office/word/2020/wordml/sdtdatahash" xmlns:w16="http://schemas.microsoft.com/office/word/2018/wordml" xmlns:w16cid="http://schemas.microsoft.com/office/word/2016/wordml/cid" xmlns:w16cex="http://schemas.microsoft.com/office/word/2018/wordml/cex" xmlns:w="http://schemas.openxmlformats.org/wordprocessingml/2006/main" xmlns:w10="urn:schemas-microsoft-com:office:word" xmlns:v="urn:schemas-microsoft-com:vml" xmlns:o="urn:schemas-microsoft-com:office:office" xmlns:am3d="http://schemas.microsoft.com/office/drawing/2017/model3d" xmlns:aink="http://schemas.microsoft.com/office/drawing/2016/ink" xmlns:cx8="http://schemas.microsoft.com/office/drawing/2016/5/14/chartex" xmlns:cx7="http://schemas.microsoft.com/office/drawing/2016/5/13/chartex" xmlns:cx6="http://schemas.microsoft.com/office/drawing/2016/5/12/chartex" xmlns:cx5="http://schemas.microsoft.com/office/drawing/2016/5/11/chartex" xmlns:cx4="http://schemas.microsoft.com/office/drawing/2016/5/10/chartex" xmlns:cx3="http://schemas.microsoft.com/office/drawing/2016/5/9/chartex" xmlns:cx2="http://schemas.microsoft.com/office/drawing/2015/10/21/chartex" xmlns:cx1="http://schemas.microsoft.com/office/drawing/2015/9/8/chartex" xmlns="" r:embed="rId17"/>
                         </a:ext>
                       </a:extLst>
                     </a:blip>
@@ -367,7 +359,7 @@
                   <pic:spPr>
                     <a:xfrm>
                       <a:off x="0" y="0"/>
-                      <a:ext cx="266700" cy="257175"/>
+                      <a:ext cx="672611" cy="648588"/>
                     </a:xfrm>
                     <a:prstGeom prst="rect">
                       <a:avLst/>
@@ -380,6 +372,21 @@
         </w:drawing>
       </w:r>
       <w:r>
+        <w:t xml:space="preserve">     </w:t>
+      </w:r>
+      <w:r>
+        <w:tab/>
+      </w:r>
+      <w:r>
+        <w:tab/>
+      </w:r>
+      <w:r>
+        <w:tab/>
+      </w:r>
+      <w:r>
+        <w:tab/>
+      </w:r>
+      <w:r>
         <w:t>Top picks</w:t>
       </w:r>
     </w:p>
@@ -389,9 +396,9 @@
           <w:noProof/>
         </w:rPr>
         <w:drawing>
-          <wp:inline distT="0" distB="0" distL="0" distR="0" wp14:anchorId="51B94115" wp14:editId="4B029367">
-            <wp:extent cx="219075" cy="219075"/>
-            <wp:effectExtent l="0" t="0" r="9525" b="9525"/>
+          <wp:inline distT="0" distB="0" distL="0" distR="0" wp14:anchorId="51B94115" wp14:editId="4F547EFE">
+            <wp:extent cx="650631" cy="650631"/>
+            <wp:effectExtent l="0" t="0" r="0" b="0"/>
             <wp:docPr id="3" name="Graphic 3"/>
             <wp:cNvGraphicFramePr>
               <a:graphicFrameLocks xmlns:a="http://schemas.openxmlformats.org/drawingml/2006/main" noChangeAspect="1"/>
@@ -407,7 +414,7 @@
                     <a:blip r:embed="rId18">
                       <a:extLst>
                         <a:ext uri="{96DAC541-7B7A-43D3-8B79-37D633B846F1}">
-                          <asvg:svgBlip xmlns:asvg="http://schemas.microsoft.com/office/drawing/2016/SVG/main" r:embed="rId19"/>
+                          <asvg:svgBlip xmlns:asvg="http://schemas.microsoft.com/office/drawing/2016/SVG/main" xmlns:w16sdtdh="http://schemas.microsoft.com/office/word/2020/wordml/sdtdatahash" xmlns:w16="http://schemas.microsoft.com/office/word/2018/wordml" xmlns:w16cid="http://schemas.microsoft.com/office/word/2016/wordml/cid" xmlns:w16cex="http://schemas.microsoft.com/office/word/2018/wordml/cex" xmlns:w="http://schemas.openxmlformats.org/wordprocessingml/2006/main" xmlns:w10="urn:schemas-microsoft-com:office:word" xmlns:v="urn:schemas-microsoft-com:vml" xmlns:o="urn:schemas-microsoft-com:office:office" xmlns:am3d="http://schemas.microsoft.com/office/drawing/2017/model3d" xmlns:aink="http://schemas.microsoft.com/office/drawing/2016/ink" xmlns:cx8="http://schemas.microsoft.com/office/drawing/2016/5/14/chartex" xmlns:cx7="http://schemas.microsoft.com/office/drawing/2016/5/13/chartex" xmlns:cx6="http://schemas.microsoft.com/office/drawing/2016/5/12/chartex" xmlns:cx5="http://schemas.microsoft.com/office/drawing/2016/5/11/chartex" xmlns:cx4="http://schemas.microsoft.com/office/drawing/2016/5/10/chartex" xmlns:cx3="http://schemas.microsoft.com/office/drawing/2016/5/9/chartex" xmlns:cx2="http://schemas.microsoft.com/office/drawing/2015/10/21/chartex" xmlns:cx1="http://schemas.microsoft.com/office/drawing/2015/9/8/chartex" xmlns="" r:embed="rId19"/>
                         </a:ext>
                       </a:extLst>
                     </a:blip>
@@ -418,7 +425,7 @@
                   <pic:spPr>
                     <a:xfrm>
                       <a:off x="0" y="0"/>
-                      <a:ext cx="219075" cy="219075"/>
+                      <a:ext cx="663019" cy="663019"/>
                     </a:xfrm>
                     <a:prstGeom prst="rect">
                       <a:avLst/>
@@ -431,6 +438,18 @@
         </w:drawing>
       </w:r>
       <w:r>
+        <w:tab/>
+      </w:r>
+      <w:r>
+        <w:tab/>
+      </w:r>
+      <w:r>
+        <w:tab/>
+      </w:r>
+      <w:r>
+        <w:tab/>
+      </w:r>
+      <w:r>
         <w:t>Vibrant Neighborhoods</w:t>
       </w:r>
     </w:p>
@@ -440,9 +459,9 @@
           <w:noProof/>
         </w:rPr>
         <w:drawing>
-          <wp:inline distT="0" distB="0" distL="0" distR="0" wp14:anchorId="21A51609" wp14:editId="554B1935">
-            <wp:extent cx="219075" cy="228600"/>
-            <wp:effectExtent l="0" t="0" r="9525" b="0"/>
+          <wp:inline distT="0" distB="0" distL="0" distR="0" wp14:anchorId="21A51609" wp14:editId="24478A70">
+            <wp:extent cx="609600" cy="636104"/>
+            <wp:effectExtent l="0" t="0" r="0" b="0"/>
             <wp:docPr id="4" name="Graphic 4"/>
             <wp:cNvGraphicFramePr>
               <a:graphicFrameLocks xmlns:a="http://schemas.openxmlformats.org/drawingml/2006/main" noChangeAspect="1"/>
@@ -458,7 +477,7 @@
                     <a:blip r:embed="rId20">
                       <a:extLst>
                         <a:ext uri="{96DAC541-7B7A-43D3-8B79-37D633B846F1}">
-                          <asvg:svgBlip xmlns:asvg="http://schemas.microsoft.com/office/drawing/2016/SVG/main" r:embed="rId21"/>
+                          <asvg:svgBlip xmlns:asvg="http://schemas.microsoft.com/office/drawing/2016/SVG/main" xmlns:w16sdtdh="http://schemas.microsoft.com/office/word/2020/wordml/sdtdatahash" xmlns:w16="http://schemas.microsoft.com/office/word/2018/wordml" xmlns:w16cid="http://schemas.microsoft.com/office/word/2016/wordml/cid" xmlns:w16cex="http://schemas.microsoft.com/office/word/2018/wordml/cex" xmlns:w="http://schemas.openxmlformats.org/wordprocessingml/2006/main" xmlns:w10="urn:schemas-microsoft-com:office:word" xmlns:v="urn:schemas-microsoft-com:vml" xmlns:o="urn:schemas-microsoft-com:office:office" xmlns:am3d="http://schemas.microsoft.com/office/drawing/2017/model3d" xmlns:aink="http://schemas.microsoft.com/office/drawing/2016/ink" xmlns:cx8="http://schemas.microsoft.com/office/drawing/2016/5/14/chartex" xmlns:cx7="http://schemas.microsoft.com/office/drawing/2016/5/13/chartex" xmlns:cx6="http://schemas.microsoft.com/office/drawing/2016/5/12/chartex" xmlns:cx5="http://schemas.microsoft.com/office/drawing/2016/5/11/chartex" xmlns:cx4="http://schemas.microsoft.com/office/drawing/2016/5/10/chartex" xmlns:cx3="http://schemas.microsoft.com/office/drawing/2016/5/9/chartex" xmlns:cx2="http://schemas.microsoft.com/office/drawing/2015/10/21/chartex" xmlns:cx1="http://schemas.microsoft.com/office/drawing/2015/9/8/chartex" xmlns="" r:embed="rId21"/>
                         </a:ext>
                       </a:extLst>
                     </a:blip>
@@ -469,7 +488,7 @@
                   <pic:spPr>
                     <a:xfrm>
                       <a:off x="0" y="0"/>
-                      <a:ext cx="219075" cy="228600"/>
+                      <a:ext cx="623462" cy="650569"/>
                     </a:xfrm>
                     <a:prstGeom prst="rect">
                       <a:avLst/>
@@ -482,6 +501,15 @@
         </w:drawing>
       </w:r>
       <w:r>
+        <w:tab/>
+      </w:r>
+      <w:r>
+        <w:tab/>
+      </w:r>
+      <w:r>
+        <w:tab/>
+      </w:r>
+      <w:r>
         <w:t>Popular places</w:t>
       </w:r>
     </w:p>
@@ -491,8 +519,8 @@
           <w:noProof/>
         </w:rPr>
         <w:drawing>
-          <wp:inline distT="0" distB="0" distL="0" distR="0" wp14:anchorId="12BB1A03" wp14:editId="2EE19246">
-            <wp:extent cx="247650" cy="247650"/>
+          <wp:inline distT="0" distB="0" distL="0" distR="0" wp14:anchorId="12BB1A03" wp14:editId="21370E8D">
+            <wp:extent cx="592016" cy="592016"/>
             <wp:effectExtent l="0" t="0" r="0" b="0"/>
             <wp:docPr id="5" name="Graphic 5"/>
             <wp:cNvGraphicFramePr>
@@ -509,7 +537,7 @@
                     <a:blip r:embed="rId22">
                       <a:extLst>
                         <a:ext uri="{96DAC541-7B7A-43D3-8B79-37D633B846F1}">
-                          <asvg:svgBlip xmlns:asvg="http://schemas.microsoft.com/office/drawing/2016/SVG/main" r:embed="rId23"/>
+                          <asvg:svgBlip xmlns:asvg="http://schemas.microsoft.com/office/drawing/2016/SVG/main" xmlns:w16sdtdh="http://schemas.microsoft.com/office/word/2020/wordml/sdtdatahash" xmlns:w16="http://schemas.microsoft.com/office/word/2018/wordml" xmlns:w16cid="http://schemas.microsoft.com/office/word/2016/wordml/cid" xmlns:w16cex="http://schemas.microsoft.com/office/word/2018/wordml/cex" xmlns:w="http://schemas.openxmlformats.org/wordprocessingml/2006/main" xmlns:w10="urn:schemas-microsoft-com:office:word" xmlns:v="urn:schemas-microsoft-com:vml" xmlns:o="urn:schemas-microsoft-com:office:office" xmlns:am3d="http://schemas.microsoft.com/office/drawing/2017/model3d" xmlns:aink="http://schemas.microsoft.com/office/drawing/2016/ink" xmlns:cx8="http://schemas.microsoft.com/office/drawing/2016/5/14/chartex" xmlns:cx7="http://schemas.microsoft.com/office/drawing/2016/5/13/chartex" xmlns:cx6="http://schemas.microsoft.com/office/drawing/2016/5/12/chartex" xmlns:cx5="http://schemas.microsoft.com/office/drawing/2016/5/11/chartex" xmlns:cx4="http://schemas.microsoft.com/office/drawing/2016/5/10/chartex" xmlns:cx3="http://schemas.microsoft.com/office/drawing/2016/5/9/chartex" xmlns:cx2="http://schemas.microsoft.com/office/drawing/2015/10/21/chartex" xmlns:cx1="http://schemas.microsoft.com/office/drawing/2015/9/8/chartex" xmlns="" r:embed="rId23"/>
                         </a:ext>
                       </a:extLst>
                     </a:blip>
@@ -520,7 +548,7 @@
                   <pic:spPr>
                     <a:xfrm>
                       <a:off x="0" y="0"/>
-                      <a:ext cx="247650" cy="247650"/>
+                      <a:ext cx="603912" cy="603912"/>
                     </a:xfrm>
                     <a:prstGeom prst="rect">
                       <a:avLst/>
@@ -531,6 +559,12 @@
             </a:graphic>
           </wp:inline>
         </w:drawing>
+      </w:r>
+      <w:r>
+        <w:tab/>
+      </w:r>
+      <w:r>
+        <w:tab/>
       </w:r>
       <w:r>
         <w:t>Food highlights</w:t>
@@ -558,19 +592,14 @@
             <v:path o:extrusionok="f" gradientshapeok="t" o:connecttype="rect"/>
             <o:lock v:ext="edit" aspectratio="t"/>
           </v:shapetype>
-          <v:shape id="Graphic 6" o:spid="_x0000_i1032" type="#_x0000_t75" style="width:5.35pt;height:5.35pt;visibility:visible" o:gfxdata="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">
+          <v:shape id="Graphic 6" o:spid="_x0000_i1025" type="#_x0000_t75" style="width:5.55pt;height:5.55pt;visibility:visible" o:gfxdata="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">
             <v:imagedata r:id="rId24" o:title=""/>
           </v:shape>
         </w:pict>
       </w:r>
       <w:r>
-        <w:t xml:space="preserve"> read </w:t>
-      </w:r>
-      <w:proofErr w:type="gramStart"/>
-      <w:r>
-        <w:t>more</w:t>
-      </w:r>
-      <w:proofErr w:type="gramEnd"/>
+        <w:t xml:space="preserve"> read more</w:t>
+      </w:r>
     </w:p>
     <w:p>
       <w:r>
@@ -578,8 +607,8 @@
           <w:noProof/>
         </w:rPr>
         <w:drawing>
-          <wp:inline distT="0" distB="0" distL="0" distR="0" wp14:anchorId="6DDC1DC7" wp14:editId="306F4372">
-            <wp:extent cx="228600" cy="228600"/>
+          <wp:inline distT="0" distB="0" distL="0" distR="0" wp14:anchorId="6DDC1DC7" wp14:editId="5DD1C4F9">
+            <wp:extent cx="609600" cy="609600"/>
             <wp:effectExtent l="0" t="0" r="0" b="0"/>
             <wp:docPr id="7" name="Graphic 7"/>
             <wp:cNvGraphicFramePr>
@@ -596,7 +625,7 @@
                     <a:blip r:embed="rId25">
                       <a:extLst>
                         <a:ext uri="{96DAC541-7B7A-43D3-8B79-37D633B846F1}">
-                          <asvg:svgBlip xmlns:asvg="http://schemas.microsoft.com/office/drawing/2016/SVG/main" r:embed="rId26"/>
+                          <asvg:svgBlip xmlns:asvg="http://schemas.microsoft.com/office/drawing/2016/SVG/main" xmlns:w16sdtdh="http://schemas.microsoft.com/office/word/2020/wordml/sdtdatahash" xmlns:w16="http://schemas.microsoft.com/office/word/2018/wordml" xmlns:w16cid="http://schemas.microsoft.com/office/word/2016/wordml/cid" xmlns:w16cex="http://schemas.microsoft.com/office/word/2018/wordml/cex" xmlns:w="http://schemas.openxmlformats.org/wordprocessingml/2006/main" xmlns:w10="urn:schemas-microsoft-com:office:word" xmlns:v="urn:schemas-microsoft-com:vml" xmlns:o="urn:schemas-microsoft-com:office:office" xmlns:am3d="http://schemas.microsoft.com/office/drawing/2017/model3d" xmlns:aink="http://schemas.microsoft.com/office/drawing/2016/ink" xmlns:cx8="http://schemas.microsoft.com/office/drawing/2016/5/14/chartex" xmlns:cx7="http://schemas.microsoft.com/office/drawing/2016/5/13/chartex" xmlns:cx6="http://schemas.microsoft.com/office/drawing/2016/5/12/chartex" xmlns:cx5="http://schemas.microsoft.com/office/drawing/2016/5/11/chartex" xmlns:cx4="http://schemas.microsoft.com/office/drawing/2016/5/10/chartex" xmlns:cx3="http://schemas.microsoft.com/office/drawing/2016/5/9/chartex" xmlns:cx2="http://schemas.microsoft.com/office/drawing/2015/10/21/chartex" xmlns:cx1="http://schemas.microsoft.com/office/drawing/2015/9/8/chartex" xmlns="" r:embed="rId26"/>
                         </a:ext>
                       </a:extLst>
                     </a:blip>
@@ -607,7 +636,7 @@
                   <pic:spPr>
                     <a:xfrm>
                       <a:off x="0" y="0"/>
-                      <a:ext cx="228600" cy="228600"/>
+                      <a:ext cx="620420" cy="620420"/>
                     </a:xfrm>
                     <a:prstGeom prst="rect">
                       <a:avLst/>
@@ -620,13 +649,14 @@
         </w:drawing>
       </w:r>
       <w:r>
-        <w:t xml:space="preserve">Go </w:t>
-      </w:r>
-      <w:proofErr w:type="gramStart"/>
-      <w:r>
-        <w:t>shopping</w:t>
-      </w:r>
-      <w:proofErr w:type="gramEnd"/>
+        <w:tab/>
+      </w:r>
+      <w:r>
+        <w:tab/>
+      </w:r>
+      <w:r>
+        <w:t>Go shopping</w:t>
+      </w:r>
     </w:p>
     <w:p/>
     <w:p>
@@ -652,9 +682,9 @@
           <w:noProof/>
         </w:rPr>
         <w:drawing>
-          <wp:inline distT="0" distB="0" distL="0" distR="0" wp14:anchorId="580238B8" wp14:editId="6846DE88">
-            <wp:extent cx="295275" cy="209550"/>
-            <wp:effectExtent l="0" t="0" r="9525" b="0"/>
+          <wp:inline distT="0" distB="0" distL="0" distR="0" wp14:anchorId="580238B8" wp14:editId="79C2B7D5">
+            <wp:extent cx="495567" cy="351693"/>
+            <wp:effectExtent l="0" t="0" r="0" b="0"/>
             <wp:docPr id="14" name="Graphic 14"/>
             <wp:cNvGraphicFramePr>
               <a:graphicFrameLocks xmlns:a="http://schemas.openxmlformats.org/drawingml/2006/main" noChangeAspect="1"/>
@@ -670,7 +700,7 @@
                     <a:blip r:embed="rId27">
                       <a:extLst>
                         <a:ext uri="{96DAC541-7B7A-43D3-8B79-37D633B846F1}">
-                          <asvg:svgBlip xmlns:asvg="http://schemas.microsoft.com/office/drawing/2016/SVG/main" r:embed="rId28"/>
+                          <asvg:svgBlip xmlns:asvg="http://schemas.microsoft.com/office/drawing/2016/SVG/main" xmlns:w16sdtdh="http://schemas.microsoft.com/office/word/2020/wordml/sdtdatahash" xmlns:w16="http://schemas.microsoft.com/office/word/2018/wordml" xmlns:w16cid="http://schemas.microsoft.com/office/word/2016/wordml/cid" xmlns:w16cex="http://schemas.microsoft.com/office/word/2018/wordml/cex" xmlns:w="http://schemas.openxmlformats.org/wordprocessingml/2006/main" xmlns:w10="urn:schemas-microsoft-com:office:word" xmlns:v="urn:schemas-microsoft-com:vml" xmlns:o="urn:schemas-microsoft-com:office:office" xmlns:am3d="http://schemas.microsoft.com/office/drawing/2017/model3d" xmlns:aink="http://schemas.microsoft.com/office/drawing/2016/ink" xmlns:cx8="http://schemas.microsoft.com/office/drawing/2016/5/14/chartex" xmlns:cx7="http://schemas.microsoft.com/office/drawing/2016/5/13/chartex" xmlns:cx6="http://schemas.microsoft.com/office/drawing/2016/5/12/chartex" xmlns:cx5="http://schemas.microsoft.com/office/drawing/2016/5/11/chartex" xmlns:cx4="http://schemas.microsoft.com/office/drawing/2016/5/10/chartex" xmlns:cx3="http://schemas.microsoft.com/office/drawing/2016/5/9/chartex" xmlns:cx2="http://schemas.microsoft.com/office/drawing/2015/10/21/chartex" xmlns:cx1="http://schemas.microsoft.com/office/drawing/2015/9/8/chartex" xmlns="" r:embed="rId28"/>
                         </a:ext>
                       </a:extLst>
                     </a:blip>
@@ -681,7 +711,7 @@
                   <pic:spPr>
                     <a:xfrm>
                       <a:off x="0" y="0"/>
-                      <a:ext cx="295275" cy="209550"/>
+                      <a:ext cx="511640" cy="363099"/>
                     </a:xfrm>
                     <a:prstGeom prst="rect">
                       <a:avLst/>
@@ -694,14 +724,16 @@
         </w:drawing>
       </w:r>
     </w:p>
+    <w:p/>
+    <w:p/>
     <w:p>
       <w:r>
         <w:rPr>
           <w:noProof/>
         </w:rPr>
         <w:drawing>
-          <wp:inline distT="0" distB="0" distL="0" distR="0" wp14:anchorId="7A1B1C02" wp14:editId="7D0E7F85">
-            <wp:extent cx="247650" cy="247650"/>
+          <wp:inline distT="0" distB="0" distL="0" distR="0" wp14:anchorId="7A1B1C02" wp14:editId="3C503D2A">
+            <wp:extent cx="498231" cy="498231"/>
             <wp:effectExtent l="0" t="0" r="0" b="0"/>
             <wp:docPr id="15" name="Graphic 15"/>
             <wp:cNvGraphicFramePr>
@@ -718,7 +750,7 @@
                     <a:blip r:embed="rId29">
                       <a:extLst>
                         <a:ext uri="{96DAC541-7B7A-43D3-8B79-37D633B846F1}">
-                          <asvg:svgBlip xmlns:asvg="http://schemas.microsoft.com/office/drawing/2016/SVG/main" r:embed="rId30"/>
+                          <asvg:svgBlip xmlns:asvg="http://schemas.microsoft.com/office/drawing/2016/SVG/main" xmlns:w16sdtdh="http://schemas.microsoft.com/office/word/2020/wordml/sdtdatahash" xmlns:w16="http://schemas.microsoft.com/office/word/2018/wordml" xmlns:w16cid="http://schemas.microsoft.com/office/word/2016/wordml/cid" xmlns:w16cex="http://schemas.microsoft.com/office/word/2018/wordml/cex" xmlns:w="http://schemas.openxmlformats.org/wordprocessingml/2006/main" xmlns:w10="urn:schemas-microsoft-com:office:word" xmlns:v="urn:schemas-microsoft-com:vml" xmlns:o="urn:schemas-microsoft-com:office:office" xmlns:am3d="http://schemas.microsoft.com/office/drawing/2017/model3d" xmlns:aink="http://schemas.microsoft.com/office/drawing/2016/ink" xmlns:cx8="http://schemas.microsoft.com/office/drawing/2016/5/14/chartex" xmlns:cx7="http://schemas.microsoft.com/office/drawing/2016/5/13/chartex" xmlns:cx6="http://schemas.microsoft.com/office/drawing/2016/5/12/chartex" xmlns:cx5="http://schemas.microsoft.com/office/drawing/2016/5/11/chartex" xmlns:cx4="http://schemas.microsoft.com/office/drawing/2016/5/10/chartex" xmlns:cx3="http://schemas.microsoft.com/office/drawing/2016/5/9/chartex" xmlns:cx2="http://schemas.microsoft.com/office/drawing/2015/10/21/chartex" xmlns:cx1="http://schemas.microsoft.com/office/drawing/2015/9/8/chartex" xmlns="" r:embed="rId30"/>
                         </a:ext>
                       </a:extLst>
                     </a:blip>
@@ -729,7 +761,7 @@
                   <pic:spPr>
                     <a:xfrm>
                       <a:off x="0" y="0"/>
-                      <a:ext cx="247650" cy="247650"/>
+                      <a:ext cx="502219" cy="502219"/>
                     </a:xfrm>
                     <a:prstGeom prst="rect">
                       <a:avLst/>
@@ -742,7 +774,16 @@
         </w:drawing>
       </w:r>
       <w:r>
-        <w:t xml:space="preserve"> Promotions</w:t>
+        <w:t xml:space="preserve"> </w:t>
+      </w:r>
+      <w:r>
+        <w:tab/>
+      </w:r>
+      <w:r>
+        <w:tab/>
+      </w:r>
+      <w:r>
+        <w:t>Promotions</w:t>
       </w:r>
     </w:p>
     <w:p/>
@@ -768,10 +809,11 @@
         <w:rPr>
           <w:noProof/>
         </w:rPr>
+        <w:lastRenderedPageBreak/>
         <w:drawing>
-          <wp:inline distT="0" distB="0" distL="0" distR="0" wp14:anchorId="2FA08236" wp14:editId="3BB030DA">
-            <wp:extent cx="180975" cy="219075"/>
-            <wp:effectExtent l="0" t="0" r="9525" b="9525"/>
+          <wp:inline distT="0" distB="0" distL="0" distR="0" wp14:anchorId="2FA08236" wp14:editId="7B8DB077">
+            <wp:extent cx="518109" cy="627185"/>
+            <wp:effectExtent l="0" t="0" r="0" b="1905"/>
             <wp:docPr id="16" name="Graphic 16"/>
             <wp:cNvGraphicFramePr>
               <a:graphicFrameLocks xmlns:a="http://schemas.openxmlformats.org/drawingml/2006/main" noChangeAspect="1"/>
@@ -787,7 +829,7 @@
                     <a:blip r:embed="rId31">
                       <a:extLst>
                         <a:ext uri="{96DAC541-7B7A-43D3-8B79-37D633B846F1}">
-                          <asvg:svgBlip xmlns:asvg="http://schemas.microsoft.com/office/drawing/2016/SVG/main" r:embed="rId32"/>
+                          <asvg:svgBlip xmlns:asvg="http://schemas.microsoft.com/office/drawing/2016/SVG/main" xmlns:w16sdtdh="http://schemas.microsoft.com/office/word/2020/wordml/sdtdatahash" xmlns:w16="http://schemas.microsoft.com/office/word/2018/wordml" xmlns:w16cid="http://schemas.microsoft.com/office/word/2016/wordml/cid" xmlns:w16cex="http://schemas.microsoft.com/office/word/2018/wordml/cex" xmlns:w="http://schemas.openxmlformats.org/wordprocessingml/2006/main" xmlns:w10="urn:schemas-microsoft-com:office:word" xmlns:v="urn:schemas-microsoft-com:vml" xmlns:o="urn:schemas-microsoft-com:office:office" xmlns:am3d="http://schemas.microsoft.com/office/drawing/2017/model3d" xmlns:aink="http://schemas.microsoft.com/office/drawing/2016/ink" xmlns:cx8="http://schemas.microsoft.com/office/drawing/2016/5/14/chartex" xmlns:cx7="http://schemas.microsoft.com/office/drawing/2016/5/13/chartex" xmlns:cx6="http://schemas.microsoft.com/office/drawing/2016/5/12/chartex" xmlns:cx5="http://schemas.microsoft.com/office/drawing/2016/5/11/chartex" xmlns:cx4="http://schemas.microsoft.com/office/drawing/2016/5/10/chartex" xmlns:cx3="http://schemas.microsoft.com/office/drawing/2016/5/9/chartex" xmlns:cx2="http://schemas.microsoft.com/office/drawing/2015/10/21/chartex" xmlns:cx1="http://schemas.microsoft.com/office/drawing/2015/9/8/chartex" xmlns="" r:embed="rId32"/>
                         </a:ext>
                       </a:extLst>
                     </a:blip>
@@ -798,7 +840,7 @@
                   <pic:spPr>
                     <a:xfrm>
                       <a:off x="0" y="0"/>
-                      <a:ext cx="180975" cy="219075"/>
+                      <a:ext cx="558791" cy="676431"/>
                     </a:xfrm>
                     <a:prstGeom prst="rect">
                       <a:avLst/>
@@ -811,6 +853,12 @@
         </w:drawing>
       </w:r>
       <w:r>
+        <w:tab/>
+      </w:r>
+      <w:r>
+        <w:tab/>
+      </w:r>
+      <w:r>
         <w:t>Mall shopping</w:t>
       </w:r>
     </w:p>
@@ -820,9 +868,9 @@
           <w:noProof/>
         </w:rPr>
         <w:drawing>
-          <wp:inline distT="0" distB="0" distL="0" distR="0" wp14:anchorId="37586E47" wp14:editId="568B5AC1">
-            <wp:extent cx="180975" cy="219075"/>
-            <wp:effectExtent l="0" t="0" r="9525" b="9525"/>
+          <wp:inline distT="0" distB="0" distL="0" distR="0" wp14:anchorId="37586E47" wp14:editId="185BEDD3">
+            <wp:extent cx="463062" cy="560549"/>
+            <wp:effectExtent l="0" t="0" r="0" b="0"/>
             <wp:docPr id="17" name="Graphic 17"/>
             <wp:cNvGraphicFramePr>
               <a:graphicFrameLocks xmlns:a="http://schemas.openxmlformats.org/drawingml/2006/main" noChangeAspect="1"/>
@@ -838,7 +886,7 @@
                     <a:blip r:embed="rId33">
                       <a:extLst>
                         <a:ext uri="{96DAC541-7B7A-43D3-8B79-37D633B846F1}">
-                          <asvg:svgBlip xmlns:asvg="http://schemas.microsoft.com/office/drawing/2016/SVG/main" r:embed="rId34"/>
+                          <asvg:svgBlip xmlns:asvg="http://schemas.microsoft.com/office/drawing/2016/SVG/main" xmlns:w16sdtdh="http://schemas.microsoft.com/office/word/2020/wordml/sdtdatahash" xmlns:w16="http://schemas.microsoft.com/office/word/2018/wordml" xmlns:w16cid="http://schemas.microsoft.com/office/word/2016/wordml/cid" xmlns:w16cex="http://schemas.microsoft.com/office/word/2018/wordml/cex" xmlns:w="http://schemas.openxmlformats.org/wordprocessingml/2006/main" xmlns:w10="urn:schemas-microsoft-com:office:word" xmlns:v="urn:schemas-microsoft-com:vml" xmlns:o="urn:schemas-microsoft-com:office:office" xmlns:am3d="http://schemas.microsoft.com/office/drawing/2017/model3d" xmlns:aink="http://schemas.microsoft.com/office/drawing/2016/ink" xmlns:cx8="http://schemas.microsoft.com/office/drawing/2016/5/14/chartex" xmlns:cx7="http://schemas.microsoft.com/office/drawing/2016/5/13/chartex" xmlns:cx6="http://schemas.microsoft.com/office/drawing/2016/5/12/chartex" xmlns:cx5="http://schemas.microsoft.com/office/drawing/2016/5/11/chartex" xmlns:cx4="http://schemas.microsoft.com/office/drawing/2016/5/10/chartex" xmlns:cx3="http://schemas.microsoft.com/office/drawing/2016/5/9/chartex" xmlns:cx2="http://schemas.microsoft.com/office/drawing/2015/10/21/chartex" xmlns:cx1="http://schemas.microsoft.com/office/drawing/2015/9/8/chartex" xmlns="" r:embed="rId34"/>
                         </a:ext>
                       </a:extLst>
                     </a:blip>
@@ -849,7 +897,7 @@
                   <pic:spPr>
                     <a:xfrm>
                       <a:off x="0" y="0"/>
-                      <a:ext cx="180975" cy="219075"/>
+                      <a:ext cx="478305" cy="579001"/>
                     </a:xfrm>
                     <a:prstGeom prst="rect">
                       <a:avLst/>
@@ -862,6 +910,12 @@
         </w:drawing>
       </w:r>
       <w:r>
+        <w:tab/>
+      </w:r>
+      <w:r>
+        <w:tab/>
+      </w:r>
+      <w:r>
         <w:t>Brands</w:t>
       </w:r>
     </w:p>
@@ -871,9 +925,9 @@
           <w:noProof/>
         </w:rPr>
         <w:drawing>
-          <wp:inline distT="0" distB="0" distL="0" distR="0" wp14:anchorId="4C189D9C" wp14:editId="67635A96">
-            <wp:extent cx="180975" cy="219075"/>
-            <wp:effectExtent l="0" t="0" r="9525" b="9525"/>
+          <wp:inline distT="0" distB="0" distL="0" distR="0" wp14:anchorId="4C189D9C" wp14:editId="3619AF31">
+            <wp:extent cx="464846" cy="562708"/>
+            <wp:effectExtent l="0" t="0" r="0" b="8890"/>
             <wp:docPr id="18" name="Graphic 18"/>
             <wp:cNvGraphicFramePr>
               <a:graphicFrameLocks xmlns:a="http://schemas.openxmlformats.org/drawingml/2006/main" noChangeAspect="1"/>
@@ -889,7 +943,7 @@
                     <a:blip r:embed="rId35">
                       <a:extLst>
                         <a:ext uri="{96DAC541-7B7A-43D3-8B79-37D633B846F1}">
-                          <asvg:svgBlip xmlns:asvg="http://schemas.microsoft.com/office/drawing/2016/SVG/main" r:embed="rId36"/>
+                          <asvg:svgBlip xmlns:asvg="http://schemas.microsoft.com/office/drawing/2016/SVG/main" xmlns:w16sdtdh="http://schemas.microsoft.com/office/word/2020/wordml/sdtdatahash" xmlns:w16="http://schemas.microsoft.com/office/word/2018/wordml" xmlns:w16cid="http://schemas.microsoft.com/office/word/2016/wordml/cid" xmlns:w16cex="http://schemas.microsoft.com/office/word/2018/wordml/cex" xmlns:w="http://schemas.openxmlformats.org/wordprocessingml/2006/main" xmlns:w10="urn:schemas-microsoft-com:office:word" xmlns:v="urn:schemas-microsoft-com:vml" xmlns:o="urn:schemas-microsoft-com:office:office" xmlns:am3d="http://schemas.microsoft.com/office/drawing/2017/model3d" xmlns:aink="http://schemas.microsoft.com/office/drawing/2016/ink" xmlns:cx8="http://schemas.microsoft.com/office/drawing/2016/5/14/chartex" xmlns:cx7="http://schemas.microsoft.com/office/drawing/2016/5/13/chartex" xmlns:cx6="http://schemas.microsoft.com/office/drawing/2016/5/12/chartex" xmlns:cx5="http://schemas.microsoft.com/office/drawing/2016/5/11/chartex" xmlns:cx4="http://schemas.microsoft.com/office/drawing/2016/5/10/chartex" xmlns:cx3="http://schemas.microsoft.com/office/drawing/2016/5/9/chartex" xmlns:cx2="http://schemas.microsoft.com/office/drawing/2015/10/21/chartex" xmlns:cx1="http://schemas.microsoft.com/office/drawing/2015/9/8/chartex" xmlns="" r:embed="rId36"/>
                         </a:ext>
                       </a:extLst>
                     </a:blip>
@@ -900,7 +954,7 @@
                   <pic:spPr>
                     <a:xfrm>
                       <a:off x="0" y="0"/>
-                      <a:ext cx="180975" cy="219075"/>
+                      <a:ext cx="490985" cy="594350"/>
                     </a:xfrm>
                     <a:prstGeom prst="rect">
                       <a:avLst/>
@@ -913,8 +967,16 @@
         </w:drawing>
       </w:r>
       <w:r>
+        <w:tab/>
+      </w:r>
+      <w:r>
+        <w:tab/>
+      </w:r>
+      <w:r>
         <w:t>Souvenir</w:t>
       </w:r>
+      <w:bookmarkStart w:id="0" w:name="_GoBack"/>
+      <w:bookmarkEnd w:id="0"/>
     </w:p>
     <w:sectPr>
       <w:pgSz w:w="12240" w:h="15840"/>
@@ -927,7 +989,7 @@
 </file>
 
 <file path=word/styles.xml><?xml version="1.0" encoding="utf-8"?>
-<w:styles xmlns:mc="http://schemas.openxmlformats.org/markup-compatibility/2006" xmlns:r="http://schemas.openxmlformats.org/officeDocument/2006/relationships" xmlns:w="http://schemas.openxmlformats.org/wordprocessingml/2006/main" xmlns:w14="http://schemas.microsoft.com/office/word/2010/wordml" xmlns:w15="http://schemas.microsoft.com/office/word/2012/wordml" xmlns:w16cex="http://schemas.microsoft.com/office/word/2018/wordml/cex" xmlns:w16cid="http://schemas.microsoft.com/office/word/2016/wordml/cid" xmlns:w16="http://schemas.microsoft.com/office/word/2018/wordml" xmlns:w16sdtdh="http://schemas.microsoft.com/office/word/2020/wordml/sdtdatahash" xmlns:w16se="http://schemas.microsoft.com/office/word/2015/wordml/symex" mc:Ignorable="w14 w15 w16se w16cid w16 w16cex w16sdtdh">
+<w:styles xmlns:mc="http://schemas.openxmlformats.org/markup-compatibility/2006" xmlns:r="http://schemas.openxmlformats.org/officeDocument/2006/relationships" xmlns:w="http://schemas.openxmlformats.org/wordprocessingml/2006/main" xmlns:w14="http://schemas.microsoft.com/office/word/2010/wordml" xmlns:w15="http://schemas.microsoft.com/office/word/2012/wordml" xmlns:w16se="http://schemas.microsoft.com/office/word/2015/wordml/symex" mc:Ignorable="w14 w15 w16se">
   <w:docDefaults>
     <w:rPrDefault>
       <w:rPr>
@@ -943,7 +1005,7 @@
       </w:pPr>
     </w:pPrDefault>
   </w:docDefaults>
-  <w:latentStyles w:defLockedState="0" w:defUIPriority="99" w:defSemiHidden="0" w:defUnhideWhenUsed="0" w:defQFormat="0" w:count="376">
+  <w:latentStyles w:defLockedState="0" w:defUIPriority="99" w:defSemiHidden="0" w:defUnhideWhenUsed="0" w:defQFormat="0" w:count="371">
     <w:lsdException w:name="Normal" w:uiPriority="0" w:qFormat="1"/>
     <w:lsdException w:name="heading 1" w:uiPriority="9" w:qFormat="1"/>
     <w:lsdException w:name="heading 2" w:semiHidden="1" w:uiPriority="9" w:unhideWhenUsed="1" w:qFormat="1"/>
@@ -1315,11 +1377,6 @@
     <w:lsdException w:name="List Table 5 Dark Accent 6" w:uiPriority="50"/>
     <w:lsdException w:name="List Table 6 Colorful Accent 6" w:uiPriority="51"/>
     <w:lsdException w:name="List Table 7 Colorful Accent 6" w:uiPriority="52"/>
-    <w:lsdException w:name="Mention" w:semiHidden="1" w:unhideWhenUsed="1"/>
-    <w:lsdException w:name="Smart Hyperlink" w:semiHidden="1" w:unhideWhenUsed="1"/>
-    <w:lsdException w:name="Hashtag" w:semiHidden="1" w:unhideWhenUsed="1"/>
-    <w:lsdException w:name="Unresolved Mention" w:semiHidden="1" w:unhideWhenUsed="1"/>
-    <w:lsdException w:name="Smart Link" w:semiHidden="1" w:unhideWhenUsed="1"/>
   </w:latentStyles>
   <w:style w:type="paragraph" w:default="1" w:styleId="Normal">
     <w:name w:val="Normal"/>

</xml_diff>